<commit_message>
Change wrong Var in R Beginner Template
</commit_message>
<xml_diff>
--- a/Templates/Data Science mit R Anfänger.docx
+++ b/Templates/Data Science mit R Anfänger.docx
@@ -20,6 +20,7 @@
           <w:szCs w:val="30"/>
         </w:rPr>
       </w:pPr>
+      <w:proofErr w:type="gramStart"/>
       <w:r>
         <w:rPr>
           <w:rFonts w:ascii="Quicksand" w:eastAsia="Quicksand" w:hAnsi="Quicksand" w:cs="Quicksand"/>
@@ -28,7 +29,18 @@
           <w:sz w:val="30"/>
           <w:szCs w:val="30"/>
         </w:rPr>
-        <w:t>{{ Name }}</w:t>
+        <w:t>{{ Name</w:t>
+      </w:r>
+      <w:proofErr w:type="gramEnd"/>
+      <w:r>
+        <w:rPr>
+          <w:rFonts w:ascii="Quicksand" w:eastAsia="Quicksand" w:hAnsi="Quicksand" w:cs="Quicksand"/>
+          <w:b/>
+          <w:color w:val="2F5496"/>
+          <w:sz w:val="30"/>
+          <w:szCs w:val="30"/>
+        </w:rPr>
+        <w:t xml:space="preserve"> }}</w:t>
       </w:r>
     </w:p>
     <w:p/>
@@ -73,6 +85,7 @@
           <w:szCs w:val="30"/>
         </w:rPr>
       </w:pPr>
+      <w:proofErr w:type="gramStart"/>
       <w:r>
         <w:rPr>
           <w:rFonts w:ascii="Quicksand" w:eastAsia="Quicksand" w:hAnsi="Quicksand" w:cs="Quicksand"/>
@@ -81,7 +94,18 @@
           <w:sz w:val="30"/>
           <w:szCs w:val="30"/>
         </w:rPr>
-        <w:t>{{ Track }}</w:t>
+        <w:t>{{ Track</w:t>
+      </w:r>
+      <w:proofErr w:type="gramEnd"/>
+      <w:r>
+        <w:rPr>
+          <w:rFonts w:ascii="Quicksand" w:eastAsia="Quicksand" w:hAnsi="Quicksand" w:cs="Quicksand"/>
+          <w:b/>
+          <w:color w:val="2F5496"/>
+          <w:sz w:val="30"/>
+          <w:szCs w:val="30"/>
+        </w:rPr>
+        <w:t xml:space="preserve"> }}</w:t>
       </w:r>
     </w:p>
     <w:p>
@@ -263,6 +287,7 @@
               </w:rPr>
               <w:t xml:space="preserve">courses[0:((courses|length)/2 + </w:t>
             </w:r>
+            <w:proofErr w:type="gramStart"/>
             <w:r>
               <w:rPr>
                 <w:rFonts w:ascii="Quicksand" w:eastAsia="Quicksand" w:hAnsi="Quicksand" w:cs="Quicksand"/>
@@ -277,7 +302,16 @@
                 <w:sz w:val="22"/>
                 <w:szCs w:val="22"/>
               </w:rPr>
-              <w:t xml:space="preserve">)|int] </w:t>
+              <w:t>)|</w:t>
+            </w:r>
+            <w:proofErr w:type="gramEnd"/>
+            <w:r>
+              <w:rPr>
+                <w:rFonts w:ascii="Quicksand" w:eastAsia="Quicksand" w:hAnsi="Quicksand" w:cs="Quicksand"/>
+                <w:sz w:val="22"/>
+                <w:szCs w:val="22"/>
+              </w:rPr>
+              <w:t xml:space="preserve">int] </w:t>
             </w:r>
             <w:r>
               <w:rPr>
@@ -307,13 +341,23 @@
                 <w:szCs w:val="22"/>
               </w:rPr>
             </w:pPr>
-            <w:r>
-              <w:rPr>
-                <w:rFonts w:ascii="Quicksand" w:eastAsia="Quicksand" w:hAnsi="Quicksand" w:cs="Quicksand"/>
-                <w:sz w:val="22"/>
-                <w:szCs w:val="22"/>
-              </w:rPr>
-              <w:t xml:space="preserve">{{ course }} </w:t>
+            <w:proofErr w:type="gramStart"/>
+            <w:r>
+              <w:rPr>
+                <w:rFonts w:ascii="Quicksand" w:eastAsia="Quicksand" w:hAnsi="Quicksand" w:cs="Quicksand"/>
+                <w:sz w:val="22"/>
+                <w:szCs w:val="22"/>
+              </w:rPr>
+              <w:t>{{ course</w:t>
+            </w:r>
+            <w:proofErr w:type="gramEnd"/>
+            <w:r>
+              <w:rPr>
+                <w:rFonts w:ascii="Quicksand" w:eastAsia="Quicksand" w:hAnsi="Quicksand" w:cs="Quicksand"/>
+                <w:sz w:val="22"/>
+                <w:szCs w:val="22"/>
+              </w:rPr>
+              <w:t xml:space="preserve"> }} </w:t>
             </w:r>
             <w:r>
               <w:rPr>
@@ -392,6 +436,7 @@
               </w:rPr>
               <w:t xml:space="preserve">courses[((courses|length)/2 + </w:t>
             </w:r>
+            <w:proofErr w:type="gramStart"/>
             <w:r>
               <w:rPr>
                 <w:rFonts w:ascii="Quicksand" w:eastAsia="Quicksand" w:hAnsi="Quicksand" w:cs="Quicksand"/>
@@ -406,7 +451,16 @@
                 <w:sz w:val="22"/>
                 <w:szCs w:val="22"/>
               </w:rPr>
-              <w:t xml:space="preserve">)|int:] </w:t>
+              <w:t>)|</w:t>
+            </w:r>
+            <w:proofErr w:type="gramEnd"/>
+            <w:r>
+              <w:rPr>
+                <w:rFonts w:ascii="Quicksand" w:eastAsia="Quicksand" w:hAnsi="Quicksand" w:cs="Quicksand"/>
+                <w:sz w:val="22"/>
+                <w:szCs w:val="22"/>
+              </w:rPr>
+              <w:t xml:space="preserve">int:] </w:t>
             </w:r>
             <w:r>
               <w:rPr>
@@ -430,13 +484,23 @@
                 <w:szCs w:val="22"/>
               </w:rPr>
             </w:pPr>
-            <w:r>
-              <w:rPr>
-                <w:rFonts w:ascii="Quicksand" w:eastAsia="Quicksand" w:hAnsi="Quicksand" w:cs="Quicksand"/>
-                <w:sz w:val="22"/>
-                <w:szCs w:val="22"/>
-              </w:rPr>
-              <w:t xml:space="preserve">{{ course }} </w:t>
+            <w:proofErr w:type="gramStart"/>
+            <w:r>
+              <w:rPr>
+                <w:rFonts w:ascii="Quicksand" w:eastAsia="Quicksand" w:hAnsi="Quicksand" w:cs="Quicksand"/>
+                <w:sz w:val="22"/>
+                <w:szCs w:val="22"/>
+              </w:rPr>
+              <w:t>{{ course</w:t>
+            </w:r>
+            <w:proofErr w:type="gramEnd"/>
+            <w:r>
+              <w:rPr>
+                <w:rFonts w:ascii="Quicksand" w:eastAsia="Quicksand" w:hAnsi="Quicksand" w:cs="Quicksand"/>
+                <w:sz w:val="22"/>
+                <w:szCs w:val="22"/>
+              </w:rPr>
+              <w:t xml:space="preserve"> }} </w:t>
             </w:r>
             <w:r>
               <w:rPr>
@@ -565,13 +629,23 @@
           <w:szCs w:val="22"/>
         </w:rPr>
       </w:pPr>
-      <w:r>
-        <w:rPr>
-          <w:rFonts w:ascii="Quicksand" w:eastAsia="Quicksand" w:hAnsi="Quicksand" w:cs="Quicksand"/>
-          <w:sz w:val="22"/>
-          <w:szCs w:val="22"/>
-        </w:rPr>
-        <w:t xml:space="preserve">{{ course }} </w:t>
+      <w:proofErr w:type="gramStart"/>
+      <w:r>
+        <w:rPr>
+          <w:rFonts w:ascii="Quicksand" w:eastAsia="Quicksand" w:hAnsi="Quicksand" w:cs="Quicksand"/>
+          <w:sz w:val="22"/>
+          <w:szCs w:val="22"/>
+        </w:rPr>
+        <w:t>{{ course</w:t>
+      </w:r>
+      <w:proofErr w:type="gramEnd"/>
+      <w:r>
+        <w:rPr>
+          <w:rFonts w:ascii="Quicksand" w:eastAsia="Quicksand" w:hAnsi="Quicksand" w:cs="Quicksand"/>
+          <w:sz w:val="22"/>
+          <w:szCs w:val="22"/>
+        </w:rPr>
+        <w:t xml:space="preserve"> }} </w:t>
       </w:r>
       <w:r>
         <w:rPr>
@@ -623,7 +697,27 @@
           <w:sz w:val="22"/>
           <w:szCs w:val="22"/>
         </w:rPr>
-        <w:t xml:space="preserve">The participants applied their programming skills by analyzing a detailed Spotify data set in small groups. In the course of exploratory data analysis, the participants cleaned, aggregated and merged the data. Afterwards, they visualized key aspects graphically to discover underlying patterns and draw conclusions on them. </w:t>
+        <w:t xml:space="preserve">The participants applied their programming skills by analyzing a detailed Spotify data set in small groups. </w:t>
+      </w:r>
+      <w:proofErr w:type="gramStart"/>
+      <w:r>
+        <w:rPr>
+          <w:rFonts w:ascii="Quicksand" w:hAnsi="Quicksand"/>
+          <w:color w:val="000000"/>
+          <w:sz w:val="22"/>
+          <w:szCs w:val="22"/>
+        </w:rPr>
+        <w:t>In the course of</w:t>
+      </w:r>
+      <w:proofErr w:type="gramEnd"/>
+      <w:r>
+        <w:rPr>
+          <w:rFonts w:ascii="Quicksand" w:hAnsi="Quicksand"/>
+          <w:color w:val="000000"/>
+          <w:sz w:val="22"/>
+          <w:szCs w:val="22"/>
+        </w:rPr>
+        <w:t xml:space="preserve"> exploratory data analysis, the participants cleaned, aggregated and merged the data. Afterwards, they visualized key aspects graphically to discover underlying patterns and draw conclusions on them. </w:t>
       </w:r>
     </w:p>
     <w:p>
@@ -646,13 +740,23 @@
           <w:szCs w:val="22"/>
         </w:rPr>
       </w:pPr>
-      <w:r>
-        <w:rPr>
-          <w:rFonts w:ascii="Quicksand" w:eastAsia="Quicksand" w:hAnsi="Quicksand" w:cs="Quicksand"/>
-          <w:sz w:val="22"/>
-          <w:szCs w:val="22"/>
-        </w:rPr>
-        <w:t>{{ Vorname }}</w:t>
+      <w:proofErr w:type="gramStart"/>
+      <w:r>
+        <w:rPr>
+          <w:rFonts w:ascii="Quicksand" w:eastAsia="Quicksand" w:hAnsi="Quicksand" w:cs="Quicksand"/>
+          <w:sz w:val="22"/>
+          <w:szCs w:val="22"/>
+        </w:rPr>
+        <w:t>{{ Vorname</w:t>
+      </w:r>
+      <w:proofErr w:type="gramEnd"/>
+      <w:r>
+        <w:rPr>
+          <w:rFonts w:ascii="Quicksand" w:eastAsia="Quicksand" w:hAnsi="Quicksand" w:cs="Quicksand"/>
+          <w:sz w:val="22"/>
+          <w:szCs w:val="22"/>
+        </w:rPr>
+        <w:t xml:space="preserve"> }}</w:t>
       </w:r>
       <w:r>
         <w:rPr>
@@ -768,13 +872,23 @@
               </w:rPr>
               <w:t xml:space="preserve"> in </w:t>
             </w:r>
-            <w:r>
-              <w:rPr>
-                <w:rFonts w:ascii="Quicksand" w:eastAsia="Quicksand" w:hAnsi="Quicksand" w:cs="Quicksand"/>
-                <w:sz w:val="22"/>
-                <w:szCs w:val="22"/>
-              </w:rPr>
-              <w:t xml:space="preserve">workshops[0:(( workshops|length)/2 + </w:t>
+            <w:proofErr w:type="gramStart"/>
+            <w:r>
+              <w:rPr>
+                <w:rFonts w:ascii="Quicksand" w:eastAsia="Quicksand" w:hAnsi="Quicksand" w:cs="Quicksand"/>
+                <w:sz w:val="22"/>
+                <w:szCs w:val="22"/>
+              </w:rPr>
+              <w:t>workshops[</w:t>
+            </w:r>
+            <w:proofErr w:type="gramEnd"/>
+            <w:r>
+              <w:rPr>
+                <w:rFonts w:ascii="Quicksand" w:eastAsia="Quicksand" w:hAnsi="Quicksand" w:cs="Quicksand"/>
+                <w:sz w:val="22"/>
+                <w:szCs w:val="22"/>
+              </w:rPr>
+              <w:t xml:space="preserve">0:(( workshops|length)/2 + </w:t>
             </w:r>
             <w:r>
               <w:rPr>
@@ -820,13 +934,23 @@
                 <w:szCs w:val="22"/>
               </w:rPr>
             </w:pPr>
-            <w:r>
-              <w:rPr>
-                <w:rFonts w:ascii="Quicksand" w:eastAsia="Quicksand" w:hAnsi="Quicksand" w:cs="Quicksand"/>
-                <w:sz w:val="22"/>
-                <w:szCs w:val="22"/>
-              </w:rPr>
-              <w:t xml:space="preserve">{{ workshop }} </w:t>
+            <w:proofErr w:type="gramStart"/>
+            <w:r>
+              <w:rPr>
+                <w:rFonts w:ascii="Quicksand" w:eastAsia="Quicksand" w:hAnsi="Quicksand" w:cs="Quicksand"/>
+                <w:sz w:val="22"/>
+                <w:szCs w:val="22"/>
+              </w:rPr>
+              <w:t>{{ workshop</w:t>
+            </w:r>
+            <w:proofErr w:type="gramEnd"/>
+            <w:r>
+              <w:rPr>
+                <w:rFonts w:ascii="Quicksand" w:eastAsia="Quicksand" w:hAnsi="Quicksand" w:cs="Quicksand"/>
+                <w:sz w:val="22"/>
+                <w:szCs w:val="22"/>
+              </w:rPr>
+              <w:t xml:space="preserve"> }} </w:t>
             </w:r>
             <w:r>
               <w:rPr>
@@ -905,6 +1029,7 @@
               </w:rPr>
               <w:t xml:space="preserve">workshops[((workshops|length)/2 + </w:t>
             </w:r>
+            <w:proofErr w:type="gramStart"/>
             <w:r>
               <w:rPr>
                 <w:rFonts w:ascii="Quicksand" w:eastAsia="Quicksand" w:hAnsi="Quicksand" w:cs="Quicksand"/>
@@ -919,7 +1044,16 @@
                 <w:sz w:val="22"/>
                 <w:szCs w:val="22"/>
               </w:rPr>
-              <w:t xml:space="preserve">)|int:] </w:t>
+              <w:t>)|</w:t>
+            </w:r>
+            <w:proofErr w:type="gramEnd"/>
+            <w:r>
+              <w:rPr>
+                <w:rFonts w:ascii="Quicksand" w:eastAsia="Quicksand" w:hAnsi="Quicksand" w:cs="Quicksand"/>
+                <w:sz w:val="22"/>
+                <w:szCs w:val="22"/>
+              </w:rPr>
+              <w:t xml:space="preserve">int:] </w:t>
             </w:r>
             <w:r>
               <w:rPr>
@@ -943,6 +1077,7 @@
                 <w:szCs w:val="22"/>
               </w:rPr>
             </w:pPr>
+            <w:proofErr w:type="gramStart"/>
             <w:r>
               <w:rPr>
                 <w:rFonts w:ascii="Quicksand" w:eastAsia="Quicksand" w:hAnsi="Quicksand" w:cs="Quicksand"/>
@@ -959,6 +1094,7 @@
               </w:rPr>
               <w:t>workshop</w:t>
             </w:r>
+            <w:proofErr w:type="gramEnd"/>
             <w:r>
               <w:rPr>
                 <w:rFonts w:ascii="Quicksand" w:eastAsia="Quicksand" w:hAnsi="Quicksand" w:cs="Quicksand"/>
@@ -1094,13 +1230,23 @@
           <w:szCs w:val="22"/>
         </w:rPr>
       </w:pPr>
-      <w:r>
-        <w:rPr>
-          <w:rFonts w:ascii="Quicksand" w:eastAsia="Quicksand" w:hAnsi="Quicksand" w:cs="Quicksand"/>
-          <w:sz w:val="22"/>
-          <w:szCs w:val="22"/>
-        </w:rPr>
-        <w:t xml:space="preserve">{{ workshop }} </w:t>
+      <w:proofErr w:type="gramStart"/>
+      <w:r>
+        <w:rPr>
+          <w:rFonts w:ascii="Quicksand" w:eastAsia="Quicksand" w:hAnsi="Quicksand" w:cs="Quicksand"/>
+          <w:sz w:val="22"/>
+          <w:szCs w:val="22"/>
+        </w:rPr>
+        <w:t>{{ workshop</w:t>
+      </w:r>
+      <w:proofErr w:type="gramEnd"/>
+      <w:r>
+        <w:rPr>
+          <w:rFonts w:ascii="Quicksand" w:eastAsia="Quicksand" w:hAnsi="Quicksand" w:cs="Quicksand"/>
+          <w:sz w:val="22"/>
+          <w:szCs w:val="22"/>
+        </w:rPr>
+        <w:t xml:space="preserve"> }} </w:t>
       </w:r>
       <w:r>
         <w:rPr>
@@ -1371,6 +1517,7 @@
         </w:rPr>
         <w:t xml:space="preserve">Frankfurt, </w:t>
       </w:r>
+      <w:proofErr w:type="gramStart"/>
       <w:r>
         <w:rPr>
           <w:rFonts w:ascii="Quicksand" w:eastAsia="Quicksand" w:hAnsi="Quicksand" w:cs="Quicksand"/>
@@ -1378,7 +1525,26 @@
           <w:sz w:val="22"/>
           <w:szCs w:val="22"/>
         </w:rPr>
-        <w:t>{{ Vorname }}</w:t>
+        <w:t xml:space="preserve">{{ </w:t>
+      </w:r>
+      <w:r>
+        <w:rPr>
+          <w:rFonts w:ascii="Quicksand" w:eastAsia="Quicksand" w:hAnsi="Quicksand" w:cs="Quicksand"/>
+          <w:b/>
+          <w:sz w:val="22"/>
+          <w:szCs w:val="22"/>
+        </w:rPr>
+        <w:t>Datum</w:t>
+      </w:r>
+      <w:proofErr w:type="gramEnd"/>
+      <w:r>
+        <w:rPr>
+          <w:rFonts w:ascii="Quicksand" w:eastAsia="Quicksand" w:hAnsi="Quicksand" w:cs="Quicksand"/>
+          <w:b/>
+          <w:sz w:val="22"/>
+          <w:szCs w:val="22"/>
+        </w:rPr>
+        <w:t xml:space="preserve"> }}</w:t>
       </w:r>
     </w:p>
     <w:p>
@@ -1555,7 +1721,25 @@
                                 <w:sz w:val="20"/>
                                 <w:szCs w:val="20"/>
                               </w:rPr>
-                              <w:t>In addition to regular coding meetups, TechAcademy actively supports students in developing and implementing their projects through workshops, lectures, and company visits. In this way, participants gain practical experience in the tech sector while still studying and establish contact with relevant companies. In addition, TechAcademy organizes the annual TechConference — a digitization conference with high-ranking speakers from business, politics and science.</w:t>
+                              <w:t xml:space="preserve">In addition to regular coding meetups, TechAcademy actively supports students in developing and implementing their projects through workshops, lectures, and company visits. In this way, participants gain practical experience in the tech sector while still studying and establish contact with relevant companies. In addition, TechAcademy organizes the annual TechConference — a digitization conference with high-ranking speakers from business, </w:t>
+                            </w:r>
+                            <w:proofErr w:type="gramStart"/>
+                            <w:r>
+                              <w:rPr>
+                                <w:rFonts w:ascii="Quicksand" w:eastAsia="Quicksand" w:hAnsi="Quicksand" w:cs="Quicksand"/>
+                                <w:sz w:val="20"/>
+                                <w:szCs w:val="20"/>
+                              </w:rPr>
+                              <w:t>politics</w:t>
+                            </w:r>
+                            <w:proofErr w:type="gramEnd"/>
+                            <w:r>
+                              <w:rPr>
+                                <w:rFonts w:ascii="Quicksand" w:eastAsia="Quicksand" w:hAnsi="Quicksand" w:cs="Quicksand"/>
+                                <w:sz w:val="20"/>
+                                <w:szCs w:val="20"/>
+                              </w:rPr>
+                              <w:t xml:space="preserve"> and science.</w:t>
                             </w:r>
                           </w:p>
                           <w:p>
@@ -1675,7 +1859,25 @@
                           <w:sz w:val="20"/>
                           <w:szCs w:val="20"/>
                         </w:rPr>
-                        <w:t>In addition to regular coding meetups, TechAcademy actively supports students in developing and implementing their projects through workshops, lectures, and company visits. In this way, participants gain practical experience in the tech sector while still studying and establish contact with relevant companies. In addition, TechAcademy organizes the annual TechConference — a digitization conference with high-ranking speakers from business, politics and science.</w:t>
+                        <w:t xml:space="preserve">In addition to regular coding meetups, TechAcademy actively supports students in developing and implementing their projects through workshops, lectures, and company visits. In this way, participants gain practical experience in the tech sector while still studying and establish contact with relevant companies. In addition, TechAcademy organizes the annual TechConference — a digitization conference with high-ranking speakers from business, </w:t>
+                      </w:r>
+                      <w:proofErr w:type="gramStart"/>
+                      <w:r>
+                        <w:rPr>
+                          <w:rFonts w:ascii="Quicksand" w:eastAsia="Quicksand" w:hAnsi="Quicksand" w:cs="Quicksand"/>
+                          <w:sz w:val="20"/>
+                          <w:szCs w:val="20"/>
+                        </w:rPr>
+                        <w:t>politics</w:t>
+                      </w:r>
+                      <w:proofErr w:type="gramEnd"/>
+                      <w:r>
+                        <w:rPr>
+                          <w:rFonts w:ascii="Quicksand" w:eastAsia="Quicksand" w:hAnsi="Quicksand" w:cs="Quicksand"/>
+                          <w:sz w:val="20"/>
+                          <w:szCs w:val="20"/>
+                        </w:rPr>
+                        <w:t xml:space="preserve"> and science.</w:t>
                       </w:r>
                     </w:p>
                     <w:p>

</xml_diff>